<commit_message>
Changed dynamic table placeholder for data row from 'Columns' to 'Rows'
</commit_message>
<xml_diff>
--- a/DocxTemplater.Test/Resources/DynamicTable.docx
+++ b/DocxTemplater.Test/Resources/DynamicTable.docx
@@ -83,7 +83,15 @@
         <w:spacing w:after="0"/>
       </w:pPr>
       <w:r>
-        <w:t>{{#ds}:dyntable()}</w:t>
+        <w:t>{{#ds</w:t>
+      </w:r>
+      <w:proofErr w:type="gramStart"/>
+      <w:r>
+        <w:t>}:dyntable</w:t>
+      </w:r>
+      <w:proofErr w:type="gramEnd"/>
+      <w:r>
+        <w:t>()}</w:t>
       </w:r>
     </w:p>
     <w:tbl>
@@ -176,7 +184,7 @@
               <w:rPr>
                 <w:rFonts w:eastAsia="DIN OT" w:cs="DIN OT"/>
               </w:rPr>
-              <w:t>Columns</w:t>
+              <w:t>Rows</w:t>
             </w:r>
             <w:proofErr w:type="spellEnd"/>
             <w:r>

</xml_diff>